<commit_message>
Final version of the OHBM abstract with figure captions
</commit_message>
<xml_diff>
--- a/writing/OHBM atstract_v2_mc_pa_lh.docx
+++ b/writing/OHBM atstract_v2_mc_pa_lh.docx
@@ -692,19 +692,9 @@
           <w:sz w:val="22"/>
           <w:szCs w:val="22"/>
         </w:rPr>
-        <w:t>results against participants that vary greater from this template, and this issue is particularly problematic amongst participants with diverse brain structures and functions (e.g., elderly, lesion patients, children). For such participants, the optimal parcellation would be the one that maximiz</w:t>
-      </w:r>
-      <w:bookmarkStart w:id="20" w:name="_GoBack"/>
-      <w:bookmarkEnd w:id="20"/>
-      <w:r>
-        <w:rPr>
-          <w:color w:val="000000"/>
-          <w:sz w:val="22"/>
-          <w:szCs w:val="22"/>
-        </w:rPr>
-        <w:t xml:space="preserve">es the homogeneity of the signal within each parcel region and of each participant. </w:t>
-      </w:r>
-      <w:ins w:id="21" w:author="Phillip Agres" w:date="2019-12-10T14:54:00Z">
+        <w:t xml:space="preserve">results against participants that vary greater from this template, and this issue is particularly problematic amongst participants with diverse brain structures and functions (e.g., elderly, lesion patients, children). For such participants, the optimal parcellation would be the one that maximizes the homogeneity of the signal within each parcel region and of each participant. </w:t>
+      </w:r>
+      <w:ins w:id="20" w:author="Phillip Agres" w:date="2019-12-10T14:54:00Z">
         <w:r>
           <w:rPr>
             <w:color w:val="000000"/>
@@ -732,7 +722,7 @@
           <w:t xml:space="preserve"> analysis </w:t>
         </w:r>
       </w:ins>
-      <w:ins w:id="22" w:author="Phillip Agres" w:date="2019-12-10T14:57:00Z">
+      <w:ins w:id="21" w:author="Phillip Agres" w:date="2019-12-10T14:57:00Z">
         <w:r>
           <w:rPr>
             <w:color w:val="000000"/>
@@ -742,7 +732,7 @@
           <w:t>has developed techniques to derive</w:t>
         </w:r>
       </w:ins>
-      <w:ins w:id="23" w:author="Phillip Agres" w:date="2019-12-10T14:54:00Z">
+      <w:ins w:id="22" w:author="Phillip Agres" w:date="2019-12-10T14:54:00Z">
         <w:r>
           <w:rPr>
             <w:color w:val="000000"/>
@@ -752,7 +742,7 @@
           <w:t xml:space="preserve"> individual-specific parcellations and sub-networks.</w:t>
         </w:r>
       </w:ins>
-      <w:ins w:id="24" w:author="Phillip Agres" w:date="2019-12-10T14:57:00Z">
+      <w:ins w:id="23" w:author="Phillip Agres" w:date="2019-12-10T14:57:00Z">
         <w:r>
           <w:rPr>
             <w:color w:val="000000"/>
@@ -770,7 +760,7 @@
         </w:rPr>
         <w:t>Thus, the goal of this project is to propose a multivariate approach that accommodates differing parcel numbers and organization</w:t>
       </w:r>
-      <w:del w:id="25" w:author="Phillip Agres" w:date="2019-12-10T14:57:00Z">
+      <w:del w:id="24" w:author="Phillip Agres" w:date="2019-12-10T14:57:00Z">
         <w:r>
           <w:rPr>
             <w:color w:val="000000"/>
@@ -788,7 +778,7 @@
         </w:rPr>
         <w:t xml:space="preserve"> across </w:t>
       </w:r>
-      <w:ins w:id="26" w:author="tony han" w:date="2019-12-10T18:40:00Z">
+      <w:ins w:id="25" w:author="tony han" w:date="2019-12-10T18:40:00Z">
         <w:r>
           <w:rPr>
             <w:color w:val="000000"/>
@@ -798,7 +788,7 @@
           <w:t>participants</w:t>
         </w:r>
       </w:ins>
-      <w:del w:id="27" w:author="tony han" w:date="2019-12-10T18:40:00Z">
+      <w:del w:id="26" w:author="tony han" w:date="2019-12-10T18:40:00Z">
         <w:r>
           <w:rPr>
             <w:color w:val="000000"/>
@@ -886,7 +876,7 @@
         </w:rPr>
         <w:t>and vectorize</w:t>
       </w:r>
-      <w:ins w:id="28" w:author="Phillip Agres" w:date="2019-12-10T14:58:00Z">
+      <w:ins w:id="27" w:author="Phillip Agres" w:date="2019-12-10T14:58:00Z">
         <w:r>
           <w:rPr>
             <w:color w:val="000000"/>
@@ -944,7 +934,7 @@
         </w:rPr>
         <w:t>. Each participant's block is placed adjacent to one another to form the final data table, where the rows are session</w:t>
       </w:r>
-      <w:ins w:id="29" w:author="Phillip Agres" w:date="2019-12-10T14:59:00Z">
+      <w:ins w:id="28" w:author="Phillip Agres" w:date="2019-12-10T14:59:00Z">
         <w:r>
           <w:rPr>
             <w:color w:val="000000"/>
@@ -1246,6 +1236,8 @@
           </wp:inline>
         </w:drawing>
       </w:r>
+      <w:bookmarkStart w:id="29" w:name="_GoBack"/>
+      <w:bookmarkEnd w:id="29"/>
     </w:p>
     <w:p>
       <w:pPr>

</xml_diff>